<commit_message>
Updated Vision and Scope document. Much more to do, but it is a start.
</commit_message>
<xml_diff>
--- a/LicenseAssetManager/docs/LAMS_Vision_Scope.docx
+++ b/LicenseAssetManager/docs/LAMS_Vision_Scope.docx
@@ -36,7 +36,7 @@
         <w:rPr>
           <w:noProof/>
         </w:rPr>
-        <w:t>September 10, 2024</w:t>
+        <w:t>September 11, 2024</w:t>
       </w:r>
       <w:r>
         <w:fldChar w:fldCharType="end"/>
@@ -102,6 +102,11 @@
       </w:r>
     </w:p>
     <w:p>
+      <w:r>
+        <w:t>Software developers want to be compensated for their efforts. Software subscriptions are one method for software developers to be compensated for their efforts.</w:t>
+      </w:r>
+    </w:p>
+    <w:p>
       <w:pPr>
         <w:pStyle w:val="Heading4"/>
         <w:numPr>
@@ -114,6 +119,11 @@
       </w:r>
     </w:p>
     <w:p>
+      <w:r>
+        <w:t>The current market price of software subscription services is approximately $10,000 per year. My team does not have that kind of money; therefore we will roll our own.</w:t>
+      </w:r>
+    </w:p>
+    <w:p>
       <w:pPr>
         <w:pStyle w:val="Heading4"/>
         <w:numPr>
@@ -126,6 +136,43 @@
       </w:r>
     </w:p>
     <w:p>
+      <w:r>
+        <w:t>Software developers/vendors have been</w:t>
+      </w:r>
+      <w:r>
+        <w:t xml:space="preserve"> using software licensing strategies for decades. These strategies include licensing services running either locally to the software user or using remote web services.</w:t>
+      </w:r>
+    </w:p>
+    <w:p>
+      <w:r>
+        <w:t>FlexLM, owned by Revenera.com, is one of the leading providers of software licensing services.</w:t>
+      </w:r>
+      <w:r>
+        <w:t xml:space="preserve"> They have been in business for several decades.</w:t>
+      </w:r>
+      <w:r>
+        <w:t xml:space="preserve"> </w:t>
+      </w:r>
+      <w:r>
+        <w:t>Their</w:t>
+      </w:r>
+      <w:r>
+        <w:t xml:space="preserve"> current cost is $15,000 to get </w:t>
+      </w:r>
+      <w:r>
+        <w:t>set up</w:t>
+      </w:r>
+      <w:r>
+        <w:t xml:space="preserve"> and start using their services. Then there is a $10,000 per year license fee to use their services</w:t>
+      </w:r>
+      <w:r>
+        <w:t xml:space="preserve"> in the following years</w:t>
+      </w:r>
+      <w:r>
+        <w:t>.</w:t>
+      </w:r>
+    </w:p>
+    <w:p>
       <w:pPr>
         <w:pStyle w:val="Heading3"/>
         <w:numPr>
@@ -174,6 +221,26 @@
       </w:r>
     </w:p>
     <w:p>
+      <w:r>
+        <w:t>For suppliers</w:t>
+      </w:r>
+      <w:r>
+        <w:t xml:space="preserve"> and developers</w:t>
+      </w:r>
+      <w:r>
+        <w:t xml:space="preserve"> of software who need to control who uses their software, LAMS is an online store that allows users of controlled software to purchase limited time and quantity subscriptions to the software they need. Unlike the competitor, whose method adds over $10,000 to the base cost of controlled software</w:t>
+      </w:r>
+      <w:r>
+        <w:t xml:space="preserve"> every year</w:t>
+      </w:r>
+      <w:r>
+        <w:t xml:space="preserve">, LAMS </w:t>
+      </w:r>
+      <w:r>
+        <w:t>will cost only $99 per year.</w:t>
+      </w:r>
+    </w:p>
+    <w:p>
       <w:pPr>
         <w:pStyle w:val="Heading3"/>
         <w:numPr>
@@ -182,6 +249,7 @@
         </w:numPr>
       </w:pPr>
       <w:r>
+        <w:lastRenderedPageBreak/>
         <w:t>Business Risk</w:t>
       </w:r>
     </w:p>
@@ -218,9 +286,289 @@
         </w:numPr>
       </w:pPr>
       <w:r>
+        <w:t>Features</w:t>
+      </w:r>
+    </w:p>
+    <w:p>
+      <w:pPr>
+        <w:pStyle w:val="Heading4"/>
+        <w:numPr>
+          <w:ilvl w:val="2"/>
+          <w:numId w:val="20"/>
+        </w:numPr>
+      </w:pPr>
+      <w:r>
         <w:t>Major Features</w:t>
       </w:r>
     </w:p>
+    <w:p>
+      <w:pPr>
+        <w:pStyle w:val="Heading4"/>
+        <w:numPr>
+          <w:ilvl w:val="3"/>
+          <w:numId w:val="20"/>
+        </w:numPr>
+      </w:pPr>
+      <w:r>
+        <w:t>Landing Page for new arrivals</w:t>
+      </w:r>
+    </w:p>
+    <w:p>
+      <w:pPr>
+        <w:pStyle w:val="Heading4"/>
+        <w:numPr>
+          <w:ilvl w:val="3"/>
+          <w:numId w:val="20"/>
+        </w:numPr>
+      </w:pPr>
+      <w:r>
+        <w:t>Allow Guest to browse store pages</w:t>
+      </w:r>
+      <w:r>
+        <w:t xml:space="preserve"> and a catalog of available subscriptions</w:t>
+      </w:r>
+    </w:p>
+    <w:p>
+      <w:pPr>
+        <w:pStyle w:val="Heading4"/>
+        <w:numPr>
+          <w:ilvl w:val="3"/>
+          <w:numId w:val="20"/>
+        </w:numPr>
+      </w:pPr>
+      <w:r>
+        <w:t>Allow Guest to request accounts</w:t>
+      </w:r>
+    </w:p>
+    <w:p>
+      <w:pPr>
+        <w:pStyle w:val="Heading4"/>
+        <w:numPr>
+          <w:ilvl w:val="4"/>
+          <w:numId w:val="20"/>
+        </w:numPr>
+      </w:pPr>
+      <w:r>
+        <w:t>Accounts will be automatically created by the System when requested.</w:t>
+      </w:r>
+    </w:p>
+    <w:p>
+      <w:pPr>
+        <w:pStyle w:val="Heading4"/>
+        <w:numPr>
+          <w:ilvl w:val="3"/>
+          <w:numId w:val="20"/>
+        </w:numPr>
+      </w:pPr>
+      <w:r>
+        <w:t xml:space="preserve">Allow </w:t>
+      </w:r>
+      <w:r>
+        <w:t>Users</w:t>
+      </w:r>
+      <w:r>
+        <w:t xml:space="preserve"> to Login</w:t>
+      </w:r>
+    </w:p>
+    <w:p>
+      <w:pPr>
+        <w:pStyle w:val="Heading4"/>
+        <w:numPr>
+          <w:ilvl w:val="4"/>
+          <w:numId w:val="20"/>
+        </w:numPr>
+      </w:pPr>
+      <w:r>
+        <w:t>Username and Password</w:t>
+      </w:r>
+    </w:p>
+    <w:p>
+      <w:pPr>
+        <w:pStyle w:val="Heading4"/>
+        <w:numPr>
+          <w:ilvl w:val="4"/>
+          <w:numId w:val="20"/>
+        </w:numPr>
+      </w:pPr>
+      <w:r>
+        <w:t>Verify that the User is not a Bot</w:t>
+      </w:r>
+    </w:p>
+    <w:p>
+      <w:pPr>
+        <w:pStyle w:val="Heading4"/>
+        <w:numPr>
+          <w:ilvl w:val="3"/>
+          <w:numId w:val="20"/>
+        </w:numPr>
+      </w:pPr>
+      <w:r>
+        <w:t>Allow Account holders to browse and purchase subscriptions</w:t>
+      </w:r>
+      <w:r>
+        <w:t xml:space="preserve"> of individual Products Lines and their Features.</w:t>
+      </w:r>
+    </w:p>
+    <w:p>
+      <w:pPr>
+        <w:pStyle w:val="Heading4"/>
+        <w:numPr>
+          <w:ilvl w:val="4"/>
+          <w:numId w:val="20"/>
+        </w:numPr>
+      </w:pPr>
+      <w:r>
+        <w:t>In the initial release, the System will assume the Buyer has paid for the subscription using some feature of the System</w:t>
+      </w:r>
+      <w:r>
+        <w:t xml:space="preserve"> that will be developed in later releases</w:t>
+      </w:r>
+      <w:r>
+        <w:t>.</w:t>
+      </w:r>
+    </w:p>
+    <w:p>
+      <w:pPr>
+        <w:pStyle w:val="Heading4"/>
+        <w:numPr>
+          <w:ilvl w:val="3"/>
+          <w:numId w:val="20"/>
+        </w:numPr>
+      </w:pPr>
+      <w:r>
+        <w:t>Allow Account holders to use subscriptions while valid</w:t>
+      </w:r>
+    </w:p>
+    <w:p>
+      <w:pPr>
+        <w:pStyle w:val="Heading4"/>
+        <w:numPr>
+          <w:ilvl w:val="3"/>
+          <w:numId w:val="20"/>
+        </w:numPr>
+      </w:pPr>
+      <w:r>
+        <w:t xml:space="preserve">Allow Software Developers to </w:t>
+      </w:r>
+      <w:r>
+        <w:t>add</w:t>
+      </w:r>
+      <w:r>
+        <w:t xml:space="preserve"> an API in their source code that will communicate with the store to validate the </w:t>
+      </w:r>
+      <w:r>
+        <w:t>user’s</w:t>
+      </w:r>
+      <w:r>
+        <w:t xml:space="preserve"> software subscription before </w:t>
+      </w:r>
+      <w:r>
+        <w:t xml:space="preserve">allowing the execution of the software to </w:t>
+      </w:r>
+      <w:r>
+        <w:t>continu</w:t>
+      </w:r>
+      <w:r>
+        <w:t>e</w:t>
+      </w:r>
+      <w:r>
+        <w:t>.</w:t>
+      </w:r>
+    </w:p>
+    <w:p>
+      <w:pPr>
+        <w:pStyle w:val="Heading4"/>
+        <w:numPr>
+          <w:ilvl w:val="3"/>
+          <w:numId w:val="20"/>
+        </w:numPr>
+      </w:pPr>
+      <w:r>
+        <w:t>Allow Administrators to add Product Lines and Features of the Product Lines</w:t>
+      </w:r>
+      <w:r>
+        <w:t xml:space="preserve"> to the available subscription list</w:t>
+      </w:r>
+    </w:p>
+    <w:p>
+      <w:pPr>
+        <w:pStyle w:val="Heading4"/>
+        <w:numPr>
+          <w:ilvl w:val="4"/>
+          <w:numId w:val="20"/>
+        </w:numPr>
+      </w:pPr>
+      <w:r>
+        <w:t>A Product Line represents a single application</w:t>
+      </w:r>
+    </w:p>
+    <w:p>
+      <w:pPr>
+        <w:pStyle w:val="Heading4"/>
+        <w:numPr>
+          <w:ilvl w:val="4"/>
+          <w:numId w:val="20"/>
+        </w:numPr>
+      </w:pPr>
+      <w:r>
+        <w:t>Each Product Line has at least one Feature, but may have as many as specified by the Software Developer</w:t>
+      </w:r>
+    </w:p>
+    <w:p>
+      <w:pPr>
+        <w:pStyle w:val="Heading4"/>
+        <w:numPr>
+          <w:ilvl w:val="2"/>
+          <w:numId w:val="20"/>
+        </w:numPr>
+      </w:pPr>
+      <w:r>
+        <w:t>M</w:t>
+      </w:r>
+      <w:r>
+        <w:t>inor</w:t>
+      </w:r>
+      <w:r>
+        <w:t xml:space="preserve"> Features</w:t>
+      </w:r>
+    </w:p>
+    <w:p>
+      <w:pPr>
+        <w:pStyle w:val="Heading4"/>
+        <w:numPr>
+          <w:ilvl w:val="3"/>
+          <w:numId w:val="20"/>
+        </w:numPr>
+      </w:pPr>
+      <w:r>
+        <w:t>Verify User before adding account</w:t>
+      </w:r>
+    </w:p>
+    <w:p>
+      <w:pPr>
+        <w:pStyle w:val="Heading4"/>
+        <w:numPr>
+          <w:ilvl w:val="4"/>
+          <w:numId w:val="20"/>
+        </w:numPr>
+      </w:pPr>
+    </w:p>
+    <w:p>
+      <w:pPr>
+        <w:pStyle w:val="Heading4"/>
+        <w:numPr>
+          <w:ilvl w:val="3"/>
+          <w:numId w:val="20"/>
+        </w:numPr>
+      </w:pPr>
+      <w:r>
+        <w:t>Add method for Subscriber to pay for services</w:t>
+      </w:r>
+      <w:r>
+        <w:t>, either before hand or at the time of purchase or some payment plan.</w:t>
+      </w:r>
+    </w:p>
+    <w:p/>
     <w:p>
       <w:pPr>
         <w:pStyle w:val="Heading3"/>
@@ -234,6 +582,11 @@
       </w:r>
     </w:p>
     <w:p>
+      <w:r>
+        <w:t>All Major Features will be included in the initial release, unless specifically noted otherwise.</w:t>
+      </w:r>
+    </w:p>
+    <w:p>
       <w:pPr>
         <w:pStyle w:val="Heading3"/>
         <w:numPr>
@@ -242,7 +595,13 @@
         </w:numPr>
       </w:pPr>
       <w:r>
+        <w:lastRenderedPageBreak/>
         <w:t>Scope of Subsequent Releases</w:t>
+      </w:r>
+    </w:p>
+    <w:p>
+      <w:r>
+        <w:t>Minor Features will be included in the subsequent releases.</w:t>
       </w:r>
     </w:p>
     <w:p>
@@ -283,6 +642,57 @@
     </w:p>
     <w:p>
       <w:pPr>
+        <w:pStyle w:val="Heading4"/>
+        <w:numPr>
+          <w:ilvl w:val="2"/>
+          <w:numId w:val="20"/>
+        </w:numPr>
+      </w:pPr>
+      <w:r>
+        <w:t>Software Supplier (Store Owner)</w:t>
+      </w:r>
+    </w:p>
+    <w:p>
+      <w:pPr>
+        <w:pStyle w:val="Heading5"/>
+        <w:numPr>
+          <w:ilvl w:val="3"/>
+          <w:numId w:val="20"/>
+        </w:numPr>
+      </w:pPr>
+      <w:r>
+        <w:t>Admin</w:t>
+      </w:r>
+    </w:p>
+    <w:p>
+      <w:pPr>
+        <w:pStyle w:val="Heading4"/>
+        <w:numPr>
+          <w:ilvl w:val="2"/>
+          <w:numId w:val="20"/>
+        </w:numPr>
+      </w:pPr>
+      <w:r>
+        <w:t>Software Developer</w:t>
+      </w:r>
+      <w:r>
+        <w:t xml:space="preserve"> (May be the same stakeholder as Software Supplier)</w:t>
+      </w:r>
+    </w:p>
+    <w:p>
+      <w:pPr>
+        <w:pStyle w:val="Heading4"/>
+        <w:numPr>
+          <w:ilvl w:val="2"/>
+          <w:numId w:val="20"/>
+        </w:numPr>
+      </w:pPr>
+      <w:r>
+        <w:t>Software User</w:t>
+      </w:r>
+    </w:p>
+    <w:p>
+      <w:pPr>
         <w:pStyle w:val="Heading3"/>
         <w:numPr>
           <w:ilvl w:val="1"/>
@@ -303,6 +713,11 @@
       </w:pPr>
       <w:r>
         <w:t>Deployment Considerations</w:t>
+      </w:r>
+    </w:p>
+    <w:p>
+      <w:r>
+        <w:t>Only working versions of the application will be deployed. Code that crashes or has the ability to crash will not be deployed.</w:t>
       </w:r>
     </w:p>
     <w:p>
@@ -5501,7 +5916,6 @@
     <w:next w:val="Normal"/>
     <w:link w:val="Heading5Char"/>
     <w:uiPriority w:val="9"/>
-    <w:semiHidden/>
     <w:unhideWhenUsed/>
     <w:qFormat/>
     <w:rsid w:val="008D5E06"/>
@@ -5993,7 +6407,6 @@
     <w:basedOn w:val="DefaultParagraphFont"/>
     <w:link w:val="Heading5"/>
     <w:uiPriority w:val="9"/>
-    <w:semiHidden/>
     <w:rsid w:val="008D5E06"/>
     <w:rPr>
       <w:rFonts w:asciiTheme="majorHAnsi" w:eastAsiaTheme="majorEastAsia" w:hAnsiTheme="majorHAnsi" w:cstheme="majorBidi"/>
@@ -6856,10 +7269,12 @@
     <w:rsid w:val="007B00D5"/>
     <w:rsid w:val="008524C0"/>
     <w:rsid w:val="00BC2819"/>
+    <w:rsid w:val="00BD7CA4"/>
     <w:rsid w:val="00EA7C32"/>
     <w:rsid w:val="00EB4950"/>
     <w:rsid w:val="00F253DF"/>
     <w:rsid w:val="00F54892"/>
+    <w:rsid w:val="00FB5090"/>
   </w:rsids>
   <m:mathPr>
     <m:mathFont m:val="Cambria Math"/>

</xml_diff>